<commit_message>
Update Persona 2 - Gesiane Cardoso.docx
</commit_message>
<xml_diff>
--- a/Cenarios/Persona 2 - Gesiane Cardoso.docx
+++ b/Cenarios/Persona 2 - Gesiane Cardoso.docx
@@ -44,7 +44,7 @@
         <w:rPr>
           <w:rtl w:val="0"/>
         </w:rPr>
-        <w:t xml:space="preserve">Gesiane digita sua senha e aperta em confirmar. Após o sistema verificar a senha, ele pede para que ela aguarde a impressão do QR Code e logo depois que o mesmo imprime, ela usa o bilhete para passar pela catraca da estação. </w:t>
+        <w:t xml:space="preserve">Gesiane digita sua senha e aperta em confirmar. Após o sistema verificar a senha, ele pede para que ela retire o seu cartão de débito e aguarde a impressão do QR Code e logo depois que o mesmo imprime, ela usa o bilhete para passar pela catraca da estação. </w:t>
       </w:r>
     </w:p>
     <w:p>
@@ -57,7 +57,95 @@
         <w:rPr>
           <w:rtl w:val="0"/>
         </w:rPr>
-        <w:t xml:space="preserve">E assim a mesma pode aguardar o trem chegar para que possa seguir para seu destino </w:t>
+        <w:t xml:space="preserve">E assim a mesma pode aguardar o trem chegar para que possa seguir para seu destino.</w:t>
+      </w:r>
+    </w:p>
+    <w:p>
+      <w:pPr>
+        <w:ind w:firstLine="720"/>
+        <w:jc w:val="both"/>
+        <w:rPr/>
+      </w:pPr>
+      <w:r>
+        <w:rPr>
+          <w:rtl w:val="0"/>
+        </w:rPr>
+      </w:r>
+    </w:p>
+    <w:p>
+      <w:pPr>
+        <w:ind w:left="0" w:firstLine="0"/>
+        <w:jc w:val="both"/>
+        <w:rPr/>
+      </w:pPr>
+      <w:r>
+        <w:rPr>
+          <w:b w:val="1"/>
+          <w:rtl w:val="0"/>
+        </w:rPr>
+        <w:t xml:space="preserve">RF2 - </w:t>
+      </w:r>
+      <w:r>
+        <w:rPr>
+          <w:rtl w:val="0"/>
+        </w:rPr>
+        <w:t xml:space="preserve">Gesiane dessa vez encontra-se com um problema em seu cartão de débito. O mesmo não está funcionando de forma correta. Então a mesma teve que optar por carregar seu cartão top com dinheiro físico dessa vez.</w:t>
+      </w:r>
+    </w:p>
+    <w:p>
+      <w:pPr>
+        <w:ind w:left="0" w:firstLine="0"/>
+        <w:jc w:val="both"/>
+        <w:rPr/>
+      </w:pPr>
+      <w:r>
+        <w:rPr>
+          <w:rtl w:val="0"/>
+        </w:rPr>
+        <w:tab/>
+        <w:t xml:space="preserve">Gesiane chega na máquina para recarregar seu cartão e a mesma seleciona a opção de recarregar seu cartão top. Após selecionar a opção, a máquina pede para que ela escolha a forma de pagamento. Ela seleciona a opção para pagar com notas e logo em seguida o sistema pede à ela que a mesma insira o seu cartão top no local indicado. Depois de inserir o cartão, na tela é mostrado uma tela para a seleção do tipo de recarga do cartão top: comum ou escolar. Na tela é mostrado o valor limite que pode ser carregado no cartão. E esse valor é de R$3.000,00.</w:t>
+      </w:r>
+    </w:p>
+    <w:p>
+      <w:pPr>
+        <w:ind w:left="0" w:firstLine="0"/>
+        <w:jc w:val="both"/>
+        <w:rPr/>
+      </w:pPr>
+      <w:r>
+        <w:rPr>
+          <w:rtl w:val="0"/>
+        </w:rPr>
+        <w:tab/>
+        <w:t xml:space="preserve">Gesiane seleciona a opção “Comum” e prossegue com a transação. O sistema pede para ela escolher o quanto ela quer carregar e o mesmo representa isso com as notas existentes no Brasil: 2 reais, 5 reais, 10 reais, até 200 reais em formas de notas. O sistema também tem a opção de deixar o usuário colocar outro valor caso ele queira. Porém, o mesmo informa que não devolve troco e nem aceita moedas.</w:t>
+      </w:r>
+    </w:p>
+    <w:p>
+      <w:pPr>
+        <w:ind w:left="0" w:firstLine="0"/>
+        <w:jc w:val="both"/>
+        <w:rPr/>
+      </w:pPr>
+      <w:r>
+        <w:rPr>
+          <w:rtl w:val="0"/>
+        </w:rPr>
+        <w:tab/>
+        <w:t xml:space="preserve">Prosseguindo, Gesiane escolhe carregar seu cartão com R$50,00 e o sistema pede para que ela insira as notas até completar o valor escolhido. Após isso, o sistema exibe uma mensagem de que o valor inserido na máquina foi aceito caso esteja certo e deixa Gesiane escolher se quer o recibo impresso ou não. Ela seleciona que não e o sistema pede para que a mesma retire seu cartão top. Depois disso, o sistema exibe uma mensagem de que a transação foi efetuada com sucesso e volta a sua tela inicial depois de alguns segundos.</w:t>
+      </w:r>
+    </w:p>
+    <w:p>
+      <w:pPr>
+        <w:ind w:left="0" w:firstLine="0"/>
+        <w:jc w:val="both"/>
+        <w:rPr/>
+      </w:pPr>
+      <w:r>
+        <w:rPr>
+          <w:rtl w:val="0"/>
+        </w:rPr>
+        <w:tab/>
+        <w:t xml:space="preserve">Gesiane segue agora tranquilamente para esperar a chegada do seu trem.</w:t>
       </w:r>
     </w:p>
     <w:sectPr>

</xml_diff>

<commit_message>
Cenários das Personas 1 e 2
</commit_message>
<xml_diff>
--- a/Cenarios/Persona 2 - Gesiane Cardoso.docx
+++ b/Cenarios/Persona 2 - Gesiane Cardoso.docx
@@ -230,7 +230,172 @@
         <w:rPr>
           <w:rtl w:val="0"/>
         </w:rPr>
-        <w:t xml:space="preserve">E logo depois que o mesmo imprime, ela usa o bilhete para passar pela catraca da estação. E assim a mesma pode aguardar o trem chegar para que possa seguir para seu destino. </w:t>
+        <w:t xml:space="preserve">E logo depois que o mesmo imprime, ela usa o bilhete para passar pela catraca da estação. E assim a mesma pode aguardar o trem chegar para que possa seguir para seu destino.</w:t>
+      </w:r>
+    </w:p>
+    <w:p>
+      <w:pPr>
+        <w:ind w:firstLine="720"/>
+        <w:jc w:val="both"/>
+        <w:rPr/>
+      </w:pPr>
+      <w:r>
+        <w:rPr>
+          <w:rtl w:val="0"/>
+        </w:rPr>
+      </w:r>
+    </w:p>
+    <w:p>
+      <w:pPr>
+        <w:jc w:val="both"/>
+        <w:rPr/>
+      </w:pPr>
+      <w:r>
+        <w:rPr>
+          <w:b w:val="1"/>
+          <w:rtl w:val="0"/>
+        </w:rPr>
+        <w:t xml:space="preserve">RF4 - </w:t>
+      </w:r>
+      <w:r>
+        <w:rPr>
+          <w:rtl w:val="0"/>
+        </w:rPr>
+        <w:t xml:space="preserve">Gesiane dessa vez encontra-se com um problema em seu cartão top e resolveu fazer um cartão de bilhete único. Então a mesma teve que optar por carregar seu bilhete único, só que com dinheiro dessa vez, pois novamente seu cartão de débito havia dado problema.</w:t>
+      </w:r>
+    </w:p>
+    <w:p>
+      <w:pPr>
+        <w:jc w:val="both"/>
+        <w:rPr/>
+      </w:pPr>
+      <w:r>
+        <w:rPr>
+          <w:rtl w:val="0"/>
+        </w:rPr>
+        <w:tab/>
+        <w:t xml:space="preserve">Gesiane chega na máquina para recarregar seu bilhete único e a mesma seleciona a opção de recarregar seu cartão. Após selecionar a opção, a máquina pede para que ela escolha a forma de pagamento. Ela seleciona a opção para pagar com notas e logo em seguida o sistema pede à ela que a mesma insira o seu cartão no local indicado. Depois de inserir o cartão, na tela é mostrado uma tela para a seleção do tipo de recarga do bilhete único: comum ou escolar. Na tela é mostrado o valor limite que pode ser carregado no cartão. E esse valor é de R$3.000,00.</w:t>
+      </w:r>
+    </w:p>
+    <w:p>
+      <w:pPr>
+        <w:jc w:val="both"/>
+        <w:rPr/>
+      </w:pPr>
+      <w:r>
+        <w:rPr>
+          <w:rtl w:val="0"/>
+        </w:rPr>
+        <w:tab/>
+        <w:t xml:space="preserve">Gesiane seleciona a opção “Comum” e prossegue com a transação. O sistema pede para ela escolher o quanto ela quer carregar e o mesmo representa isso com as notas existentes no Brasil: 2 reais, 5 reais, 10 reais, até 200 reais em formas de notas. O sistema também tem a opção de deixar o usuário colocar outro valor caso ele queira. Porém, o mesmo informa que não devolve troco e nem aceita moedas.</w:t>
+      </w:r>
+    </w:p>
+    <w:p>
+      <w:pPr>
+        <w:jc w:val="both"/>
+        <w:rPr/>
+      </w:pPr>
+      <w:r>
+        <w:rPr>
+          <w:rtl w:val="0"/>
+        </w:rPr>
+        <w:tab/>
+        <w:t xml:space="preserve">Prosseguindo, Gesiane escolhe carregar seu cartão com R$50,00 e o sistema pede para que ela insira as notas até completar o valor escolhido. Após isso, o sistema exibe uma mensagem de que o valor inserido na máquina foi aceito caso esteja certo e deixa Gesiane escolher se quer o recibo impresso ou não. Ela seleciona que não e o sistema pede para que a mesma retire seu bilhete único. Depois disso, o sistema exibe uma mensagem de que a transação foi efetuada com sucesso e volta à sua tela inicial depois de alguns segundos.</w:t>
+      </w:r>
+    </w:p>
+    <w:p>
+      <w:pPr>
+        <w:jc w:val="both"/>
+        <w:rPr/>
+      </w:pPr>
+      <w:r>
+        <w:rPr>
+          <w:rtl w:val="0"/>
+        </w:rPr>
+        <w:tab/>
+        <w:t xml:space="preserve">Gesiane segue agora tranquilamente para esperar a chegada do seu trem.</w:t>
+      </w:r>
+    </w:p>
+    <w:p>
+      <w:pPr>
+        <w:jc w:val="both"/>
+        <w:rPr/>
+      </w:pPr>
+      <w:r>
+        <w:rPr>
+          <w:rtl w:val="0"/>
+        </w:rPr>
+      </w:r>
+    </w:p>
+    <w:p>
+      <w:pPr>
+        <w:jc w:val="both"/>
+        <w:rPr/>
+      </w:pPr>
+      <w:r>
+        <w:rPr>
+          <w:b w:val="1"/>
+          <w:rtl w:val="0"/>
+        </w:rPr>
+        <w:t xml:space="preserve">RF5 - </w:t>
+      </w:r>
+      <w:r>
+        <w:rPr>
+          <w:rtl w:val="0"/>
+        </w:rPr>
+        <w:t xml:space="preserve">Gesiane agora, tem seu cartão de débito funcionando novamente e agora pretende carregar seu bilhete único com a forma de pagamento de débito,  pois novamente seu cartão top está com problemas.</w:t>
+      </w:r>
+    </w:p>
+    <w:p>
+      <w:pPr>
+        <w:jc w:val="both"/>
+        <w:rPr/>
+      </w:pPr>
+      <w:r>
+        <w:rPr>
+          <w:rtl w:val="0"/>
+        </w:rPr>
+        <w:tab/>
+        <w:t xml:space="preserve">Gesiane chega na máquina para recarregar seu cartão e a mesma seleciona a opção de recarregar seu bilhete único. Após selecionar a opção, a máquina pede para que ela escolha a forma de pagamento. Ela seleciona a opção para pagar com o cartão de débito e logo em seguida o sistema pede à ela que a mesma insira o seu bilhete único no local indicado. Depois de inserir o cartão, na tela é mostrado uma tela para a seleção do tipo de recarga do bilhete único: comum ou escolar. Na tela é mostrado o valor limite que pode ser carregado no cartão. E esse valor é de R$3.000,00.</w:t>
+      </w:r>
+    </w:p>
+    <w:p>
+      <w:pPr>
+        <w:jc w:val="both"/>
+        <w:rPr/>
+      </w:pPr>
+      <w:r>
+        <w:rPr>
+          <w:rtl w:val="0"/>
+        </w:rPr>
+        <w:tab/>
+        <w:t xml:space="preserve">Gesiane seleciona a opção “Comum” e prossegue com a transação. O sistema pede para ela inserir seu cartão de débito e depois dessa ação, solicita a senha do cartão para Gesiane depois de alguns segundos.</w:t>
+      </w:r>
+    </w:p>
+    <w:p>
+      <w:pPr>
+        <w:jc w:val="both"/>
+        <w:rPr/>
+      </w:pPr>
+      <w:r>
+        <w:rPr>
+          <w:rtl w:val="0"/>
+        </w:rPr>
+        <w:tab/>
+        <w:t xml:space="preserve">Gesiane digita sua senha e aperta em confirmar. Após o sistema verificar a senha, ele pede para que ela retire o seu cartão de débito e aguarde a impressão do QR Code. Depois disso, o sistema exibe uma mensagem de que a transação foi efetuada com sucesso e volta à sua tela inicial depois de alguns segundos.</w:t>
+      </w:r>
+    </w:p>
+    <w:p>
+      <w:pPr>
+        <w:ind w:firstLine="720"/>
+        <w:jc w:val="both"/>
+        <w:rPr/>
+      </w:pPr>
+      <w:r>
+        <w:rPr>
+          <w:rtl w:val="0"/>
+        </w:rPr>
+        <w:t xml:space="preserve">E logo depois que o mesmo imprime, ela usa o bilhete para passar pela catraca da estação. E assim a mesma pode aguardar o trem chegar para que possa seguir para seu destino.</w:t>
       </w:r>
     </w:p>
     <w:sectPr>

</xml_diff>